<commit_message>
Finished agile methodology studies.
</commit_message>
<xml_diff>
--- a/AOC-232-Agile-Methodologies/Notes.docx
+++ b/AOC-232-Agile-Methodologies/Notes.docx
@@ -171,6 +171,12 @@
           <w:lang w:val="en-US"/>
         </w:rPr>
         <w:tab/>
+      </w:r>
+      <w:r>
+        <w:rPr>
+          <w:rFonts w:hint="default"/>
+          <w:lang w:val="en-US"/>
+        </w:rPr>
         <w:t>Tasks can be written as such:</w:t>
       </w:r>
     </w:p>
@@ -187,6 +193,12 @@
           <w:lang w:val="en-US"/>
         </w:rPr>
         <w:tab/>
+      </w:r>
+      <w:r>
+        <w:rPr>
+          <w:rFonts w:hint="default"/>
+          <w:lang w:val="en-US"/>
+        </w:rPr>
         <w:t>As a [who] I want to [do something] to [achieve a goal].</w:t>
       </w:r>
     </w:p>
@@ -226,6 +238,12 @@
           <w:lang w:val="en-US"/>
         </w:rPr>
         <w:tab/>
+      </w:r>
+      <w:r>
+        <w:rPr>
+          <w:rFonts w:hint="default"/>
+          <w:lang w:val="en-US"/>
+        </w:rPr>
         <w:t>As a user, I want to be able to subscribe to the platform mailing list, in order to get weekly updates from the system.</w:t>
       </w:r>
     </w:p>
@@ -407,6 +425,12 @@
           <w:lang w:val="en-US"/>
         </w:rPr>
         <w:tab/>
+      </w:r>
+      <w:r>
+        <w:rPr>
+          <w:rFonts w:hint="default"/>
+          <w:lang w:val="en-US"/>
+        </w:rPr>
         <w:t>Always improving upon resource waste (ineffective meetings, processes, excessive/pointless tasks, etc)</w:t>
       </w:r>
     </w:p>
@@ -461,18 +485,16 @@
           <w:lang w:val="en-US"/>
         </w:rPr>
         <w:tab/>
-        <w:t>Striving every day to provide more value to customers, while also encouraging experimentation, growth and learning on the employee side.</w:t>
-      </w:r>
-    </w:p>
-    <w:p>
-      <w:pPr>
+      </w:r>
+      <w:r>
         <w:rPr>
           <w:rFonts w:hint="default"/>
           <w:b w:val="0"/>
           <w:bCs w:val="0"/>
           <w:lang w:val="en-US"/>
         </w:rPr>
-      </w:pPr>
+        <w:t>Striving every day to provide more value to customers, while also encouraging experimentation, growth and learning on the employee side.</w:t>
+      </w:r>
     </w:p>
     <w:p>
       <w:pPr>
@@ -483,6 +505,16 @@
           <w:lang w:val="en-US"/>
         </w:rPr>
       </w:pPr>
+    </w:p>
+    <w:p>
+      <w:pPr>
+        <w:rPr>
+          <w:rFonts w:hint="default"/>
+          <w:b w:val="0"/>
+          <w:bCs w:val="0"/>
+          <w:lang w:val="en-US"/>
+        </w:rPr>
+      </w:pPr>
       <w:r>
         <w:rPr>
           <w:rFonts w:hint="default"/>
@@ -548,41 +580,164 @@
         </w:rPr>
         <w:t>It is built on a system of boards and cards. A multitude of cards (representing backlog tasks) are put on a board, and moved to the left or right to signify that they’re in progress / completed.</w:t>
       </w:r>
+    </w:p>
+    <w:p>
+      <w:pPr>
+        <w:pStyle w:val="2"/>
+        <w:bidi w:val="0"/>
+        <w:rPr>
+          <w:rFonts w:hint="default"/>
+          <w:lang w:val="en-US"/>
+        </w:rPr>
+      </w:pPr>
+      <w:r>
+        <w:rPr>
+          <w:rFonts w:hint="default"/>
+          <w:lang w:val="en-US"/>
+        </w:rPr>
+        <w:t>TDD</w:t>
+      </w:r>
+    </w:p>
+    <w:p>
+      <w:pPr>
+        <w:rPr>
+          <w:rFonts w:hint="default"/>
+          <w:lang w:val="en-US"/>
+        </w:rPr>
+      </w:pPr>
+      <w:r>
+        <w:rPr>
+          <w:rFonts w:hint="default"/>
+          <w:lang w:val="en-US"/>
+        </w:rPr>
+        <w:t>Test driven development entails writing tests for features first.</w:t>
+      </w:r>
+    </w:p>
+    <w:p>
+      <w:pPr>
+        <w:rPr>
+          <w:rFonts w:hint="default"/>
+          <w:lang w:val="en-US"/>
+        </w:rPr>
+      </w:pPr>
+      <w:r>
+        <w:rPr>
+          <w:rFonts w:hint="default"/>
+          <w:lang w:val="en-US"/>
+        </w:rPr>
+        <w:t>The tests will obviously fail at first, then you must write code in order to pass those tests. Rinse and repeat.</w:t>
+      </w:r>
+    </w:p>
+    <w:p>
+      <w:pPr>
+        <w:rPr>
+          <w:rFonts w:hint="default"/>
+          <w:lang w:val="en-US"/>
+        </w:rPr>
+      </w:pPr>
+    </w:p>
+    <w:p>
+      <w:pPr>
+        <w:rPr>
+          <w:rFonts w:hint="default"/>
+          <w:lang w:val="en-US"/>
+        </w:rPr>
+      </w:pPr>
+      <w:r>
+        <w:rPr>
+          <w:rFonts w:hint="default"/>
+          <w:lang w:val="en-US"/>
+        </w:rPr>
+        <w:t>It is reported that this method of development brings significantly decreased defect rates.</w:t>
+      </w:r>
+    </w:p>
+    <w:p>
+      <w:pPr>
+        <w:pStyle w:val="2"/>
+        <w:bidi w:val="0"/>
+        <w:rPr>
+          <w:rFonts w:hint="default"/>
+          <w:lang w:val="en-US"/>
+        </w:rPr>
+      </w:pPr>
+      <w:r>
+        <w:rPr>
+          <w:rFonts w:hint="default"/>
+          <w:lang w:val="en-US"/>
+        </w:rPr>
+        <w:t>OKRs</w:t>
+      </w:r>
+    </w:p>
+    <w:p>
+      <w:pPr>
+        <w:rPr>
+          <w:rFonts w:hint="default"/>
+          <w:lang w:val="en-US"/>
+        </w:rPr>
+      </w:pPr>
+      <w:r>
+        <w:rPr>
+          <w:rFonts w:hint="default"/>
+          <w:lang w:val="en-US"/>
+        </w:rPr>
+        <w:t>A framework for setting measurable goals within a company (Objectives and key results).</w:t>
+      </w:r>
+    </w:p>
+    <w:p>
+      <w:pPr>
+        <w:rPr>
+          <w:rFonts w:hint="default"/>
+          <w:lang w:val="en-US"/>
+        </w:rPr>
+      </w:pPr>
+    </w:p>
+    <w:p>
+      <w:pPr>
+        <w:rPr>
+          <w:rFonts w:hint="default"/>
+          <w:lang w:val="en-US"/>
+        </w:rPr>
+      </w:pPr>
+      <w:r>
+        <w:rPr>
+          <w:rFonts w:hint="default"/>
+          <w:lang w:val="en-US"/>
+        </w:rPr>
+        <w:t>This improves the communication flow within the company, making sure that employees are at all times informed of what the next milestone is.</w:t>
+      </w:r>
+    </w:p>
+    <w:p>
+      <w:pPr>
+        <w:rPr>
+          <w:rFonts w:hint="default"/>
+          <w:lang w:val="en-US"/>
+        </w:rPr>
+      </w:pPr>
       <w:bookmarkStart w:id="0" w:name="_GoBack"/>
       <w:bookmarkEnd w:id="0"/>
     </w:p>
     <w:p>
       <w:pPr>
-        <w:pStyle w:val="2"/>
-        <w:bidi w:val="0"/>
-        <w:rPr>
-          <w:rFonts w:hint="default"/>
-          <w:lang w:val="en-US"/>
-        </w:rPr>
-      </w:pPr>
-      <w:r>
-        <w:rPr>
-          <w:rFonts w:hint="default"/>
-          <w:lang w:val="en-US"/>
-        </w:rPr>
-        <w:t>TDD</w:t>
-      </w:r>
-    </w:p>
-    <w:p>
-      <w:pPr>
-        <w:pStyle w:val="2"/>
-        <w:bidi w:val="0"/>
-        <w:rPr>
-          <w:rFonts w:hint="default"/>
-          <w:lang w:val="en-US"/>
-        </w:rPr>
-      </w:pPr>
-      <w:r>
-        <w:rPr>
-          <w:rFonts w:hint="default"/>
-          <w:lang w:val="en-US"/>
-        </w:rPr>
-        <w:t>OKRs</w:t>
+        <w:rPr>
+          <w:rFonts w:hint="default"/>
+          <w:lang w:val="en-US"/>
+        </w:rPr>
+      </w:pPr>
+      <w:r>
+        <w:rPr>
+          <w:rFonts w:hint="default"/>
+          <w:b/>
+          <w:bCs/>
+          <w:lang w:val="en-US"/>
+        </w:rPr>
+        <w:t xml:space="preserve">OKR </w:t>
+      </w:r>
+      <w:r>
+        <w:rPr>
+          <w:rFonts w:hint="default"/>
+          <w:lang w:val="en-US"/>
+        </w:rPr>
+        <w:t>greatly reduces miscommunication during projects.</w:t>
       </w:r>
     </w:p>
     <w:sectPr>

</xml_diff>